<commit_message>
Revised Character class and CharacterSet class. Added Self healing move functionality
</commit_message>
<xml_diff>
--- a/System/Avengers.docx
+++ b/System/Avengers.docx
@@ -140,10 +140,10 @@
         <w:t xml:space="preserve"> damage, hits ap</w:t>
       </w:r>
       <w:r>
-        <w:t xml:space="preserve"> (physical)</w:t>
-      </w:r>
-      <w:r>
-        <w:t>(vibranium)</w:t>
+        <w:t xml:space="preserve"> (</w:t>
+      </w:r>
+      <w:r>
+        <w:t>vibranium)</w:t>
       </w:r>
     </w:p>
     <w:p>
@@ -152,7 +152,7 @@
         <w:t xml:space="preserve">Medium cost: </w:t>
       </w:r>
       <w:r>
-        <w:t>Shield Bash: does medium damage (physical)</w:t>
+        <w:t xml:space="preserve">Shield Bash: does medium damage </w:t>
       </w:r>
       <w:r>
         <w:t>(vibranium)</w:t>
@@ -986,27 +986,13 @@
         <w:tab/>
       </w:r>
       <w:r>
-        <w:t xml:space="preserve"> </w:t>
-      </w:r>
-      <w:proofErr w:type="gramStart"/>
-      <w:r>
-        <w:t xml:space="preserve">   (</w:t>
-      </w:r>
-      <w:proofErr w:type="gramEnd"/>
-      <w:r>
-        <w:t>physical)(</w:t>
-      </w:r>
-      <w:r>
-        <w:t xml:space="preserve"> </w:t>
-      </w:r>
-      <w:r>
-        <w:t>electrical</w:t>
-      </w:r>
-      <w:r>
-        <w:t>)</w:t>
-      </w:r>
-      <w:r>
-        <w:t>(ground)</w:t>
+        <w:t xml:space="preserve">    </w:t>
+      </w:r>
+      <w:r>
+        <w:t>(</w:t>
+      </w:r>
+      <w:r>
+        <w:t>ground)</w:t>
       </w:r>
     </w:p>
     <w:p>
@@ -3631,7 +3617,7 @@
     <w:p>
       <w:r>
         <w:tab/>
-        <w:t>High cost: Takedown: high damage, stuns for 1 turn (electric)(physical)</w:t>
+        <w:t>High cost: Takedown: high damage, stuns for 1 turn (electric)</w:t>
       </w:r>
     </w:p>
     <w:p>
@@ -3892,13 +3878,7 @@
         <w:t xml:space="preserve"> to all enemies</w:t>
       </w:r>
       <w:r>
-        <w:t xml:space="preserve"> (</w:t>
-      </w:r>
-      <w:r>
-        <w:t>physical</w:t>
-      </w:r>
-      <w:r>
-        <w:t>)</w:t>
+        <w:t xml:space="preserve"> </w:t>
       </w:r>
       <w:r>
         <w:t>(ground)</w:t>
@@ -4137,7 +4117,7 @@
     <w:p>
       <w:r>
         <w:tab/>
-        <w:t>High cost: Ground Pound: Does medium damage to all enemies (physical)(ground)</w:t>
+        <w:t>High cost: Ground Pound: Does medium damage to all enemies (ground)</w:t>
       </w:r>
     </w:p>
     <w:p>
@@ -4527,12 +4507,6 @@
       <w:r>
         <w:t>(magic)</w:t>
       </w:r>
-      <w:r>
-        <w:t xml:space="preserve"> </w:t>
-      </w:r>
-      <w:r>
-        <w:t>(physical)</w:t>
-      </w:r>
     </w:p>
     <w:p>
       <w:r>
@@ -4771,12 +4745,6 @@
       <w:r>
         <w:tab/>
         <w:t>Low cost: Telekinesis: Does medium damage (magic)</w:t>
-      </w:r>
-      <w:r>
-        <w:t xml:space="preserve"> </w:t>
-      </w:r>
-      <w:r>
-        <w:t>(physical)</w:t>
       </w:r>
     </w:p>
     <w:p>
@@ -5264,73 +5232,61 @@
         <w:t>Claw</w:t>
       </w:r>
       <w:r>
-        <w:t>: Does medium damage (</w:t>
-      </w:r>
-      <w:r>
-        <w:t>blade</w:t>
+        <w:t xml:space="preserve">: Does medium damage </w:t>
+      </w:r>
+      <w:r>
+        <w:t>(vibranium)</w:t>
+      </w:r>
+    </w:p>
+    <w:p>
+      <w:r>
+        <w:tab/>
+        <w:t xml:space="preserve">Medium cost: </w:t>
+      </w:r>
+      <w:r>
+        <w:t>Takedown</w:t>
+      </w:r>
+      <w:r>
+        <w:t xml:space="preserve">: Does </w:t>
+      </w:r>
+      <w:r>
+        <w:t>medium</w:t>
+      </w:r>
+      <w:r>
+        <w:t xml:space="preserve"> damage</w:t>
+      </w:r>
+      <w:r>
+        <w:t>, stuns for a turn</w:t>
+      </w:r>
+      <w:r>
+        <w:t xml:space="preserve"> (</w:t>
+      </w:r>
+      <w:r>
+        <w:t>physical</w:t>
       </w:r>
       <w:r>
         <w:t>)</w:t>
       </w:r>
-      <w:r>
-        <w:t xml:space="preserve"> </w:t>
+    </w:p>
+    <w:p>
+      <w:r>
+        <w:tab/>
+        <w:t xml:space="preserve">High cost: </w:t>
+      </w:r>
+      <w:r>
+        <w:t>Pounce</w:t>
+      </w:r>
+      <w:r>
+        <w:t xml:space="preserve">: </w:t>
+      </w:r>
+      <w:r>
+        <w:t xml:space="preserve">Does high damage </w:t>
       </w:r>
       <w:r>
         <w:t>(vibranium)</w:t>
       </w:r>
     </w:p>
     <w:p>
-      <w:r>
-        <w:tab/>
-        <w:t xml:space="preserve">Medium cost: </w:t>
-      </w:r>
-      <w:r>
-        <w:t>Takedown</w:t>
-      </w:r>
-      <w:r>
-        <w:t xml:space="preserve">: Does </w:t>
-      </w:r>
-      <w:r>
-        <w:t>medium</w:t>
-      </w:r>
-      <w:r>
-        <w:t xml:space="preserve"> damage</w:t>
-      </w:r>
-      <w:r>
-        <w:t>, stuns for a turn</w:t>
-      </w:r>
-      <w:r>
-        <w:t xml:space="preserve"> (</w:t>
-      </w:r>
-      <w:r>
-        <w:t>physical</w:t>
-      </w:r>
-      <w:r>
-        <w:t>)</w:t>
-      </w:r>
-    </w:p>
-    <w:p>
-      <w:r>
-        <w:tab/>
-        <w:t xml:space="preserve">High cost: </w:t>
-      </w:r>
-      <w:r>
-        <w:t>Pounce</w:t>
-      </w:r>
-      <w:r>
-        <w:t xml:space="preserve">: </w:t>
-      </w:r>
-      <w:r>
-        <w:t>Does high damage (blade)</w:t>
-      </w:r>
-      <w:r>
-        <w:t xml:space="preserve"> </w:t>
-      </w:r>
-      <w:r>
-        <w:t>(vibranium)</w:t>
-      </w:r>
-    </w:p>
-    <w:p>
       <w:pPr>
         <w:rPr>
           <w:sz w:val="24"/>
@@ -5359,8 +5315,16 @@
         <w:rPr>
           <w:sz w:val="24"/>
         </w:rPr>
-        <w:t>Weaknesses: None</w:t>
-      </w:r>
+        <w:t xml:space="preserve">Weaknesses: </w:t>
+      </w:r>
+      <w:r>
+        <w:rPr>
+          <w:sz w:val="24"/>
+        </w:rPr>
+        <w:t>EMP</w:t>
+      </w:r>
+      <w:bookmarkStart w:id="1" w:name="_GoBack"/>
+      <w:bookmarkEnd w:id="1"/>
     </w:p>
     <w:p>
       <w:pPr>
@@ -5379,12 +5343,6 @@
           <w:sz w:val="24"/>
         </w:rPr>
         <w:t>Bullet, Blade</w:t>
-      </w:r>
-      <w:r>
-        <w:rPr>
-          <w:sz w:val="24"/>
-        </w:rPr>
-        <w:t>, EMP</w:t>
       </w:r>
     </w:p>
     <w:p>
@@ -5716,88 +5674,65 @@
         <w:tab/>
       </w:r>
       <w:r>
-        <w:t>Punch: does low damage (</w:t>
-      </w:r>
-      <w:r>
-        <w:t>physical</w:t>
+        <w:t xml:space="preserve">Punch: does low damage </w:t>
+      </w:r>
+      <w:r>
+        <w:t>(Anti-Venom)</w:t>
+      </w:r>
+    </w:p>
+    <w:p>
+      <w:r>
+        <w:tab/>
+        <w:t xml:space="preserve">Low cost: </w:t>
+      </w:r>
+      <w:r>
+        <w:t>Tentacle</w:t>
+      </w:r>
+      <w:r>
+        <w:t>: Does medium damage</w:t>
+      </w:r>
+      <w:r>
+        <w:t xml:space="preserve"> </w:t>
+      </w:r>
+      <w:r>
+        <w:t>(</w:t>
+      </w:r>
+      <w:r>
+        <w:t>Anti-Venom</w:t>
       </w:r>
       <w:r>
         <w:t>)</w:t>
       </w:r>
-      <w:r>
-        <w:t xml:space="preserve"> </w:t>
-      </w:r>
-      <w:r>
-        <w:t>(Anti-Venom)</w:t>
-      </w:r>
-    </w:p>
-    <w:p>
-      <w:r>
-        <w:tab/>
-        <w:t xml:space="preserve">Low cost: </w:t>
-      </w:r>
-      <w:r>
-        <w:t>Tentacle</w:t>
-      </w:r>
-      <w:r>
-        <w:t>: Does medium damage (</w:t>
-      </w:r>
-      <w:r>
-        <w:t>physical</w:t>
+    </w:p>
+    <w:p>
+      <w:r>
+        <w:tab/>
+        <w:t xml:space="preserve">Medium cost: </w:t>
+      </w:r>
+      <w:r>
+        <w:t>Heal</w:t>
+      </w:r>
+      <w:r>
+        <w:t xml:space="preserve">: </w:t>
+      </w:r>
+      <w:r>
+        <w:t xml:space="preserve">Heals </w:t>
+      </w:r>
+      <w:r>
+        <w:t>5</w:t>
+      </w:r>
+      <w:r>
+        <w:t>0% of the targets health</w:t>
+      </w:r>
+      <w:r>
+        <w:t xml:space="preserve"> (</w:t>
+      </w:r>
+      <w:r>
+        <w:t>support</w:t>
       </w:r>
       <w:r>
         <w:t>)</w:t>
       </w:r>
-      <w:r>
-        <w:t xml:space="preserve"> </w:t>
-      </w:r>
-      <w:r>
-        <w:t>(</w:t>
-      </w:r>
-      <w:r>
-        <w:t>Anti-Venom</w:t>
-      </w:r>
-      <w:r>
-        <w:t>)</w:t>
-      </w:r>
-    </w:p>
-    <w:p>
-      <w:r>
-        <w:tab/>
-        <w:t xml:space="preserve">Medium cost: </w:t>
-      </w:r>
-      <w:r>
-        <w:t>Heal</w:t>
-      </w:r>
-      <w:r>
-        <w:t xml:space="preserve">: </w:t>
-      </w:r>
-      <w:r>
-        <w:t xml:space="preserve">Heals </w:t>
-      </w:r>
-      <w:r>
-        <w:t>5</w:t>
-      </w:r>
-      <w:r>
-        <w:t xml:space="preserve">0% of the targets </w:t>
-      </w:r>
-      <w:bookmarkStart w:id="1" w:name="_GoBack"/>
-      <w:r>
-        <w:t>heal</w:t>
-      </w:r>
-      <w:bookmarkEnd w:id="1"/>
-      <w:r>
-        <w:t>th</w:t>
-      </w:r>
-      <w:r>
-        <w:t xml:space="preserve"> (</w:t>
-      </w:r>
-      <w:r>
-        <w:t>support</w:t>
-      </w:r>
-      <w:r>
-        <w:t>)</w:t>
-      </w:r>
     </w:p>
     <w:p>
       <w:r>
@@ -5808,13 +5743,7 @@
         <w:t>Claw</w:t>
       </w:r>
       <w:r>
-        <w:t>: Does high damage (</w:t>
-      </w:r>
-      <w:r>
-        <w:t>blade</w:t>
-      </w:r>
-      <w:r>
-        <w:t>)</w:t>
+        <w:t>: Does high damage</w:t>
       </w:r>
       <w:r>
         <w:t xml:space="preserve"> </w:t>
@@ -6081,9 +6010,6 @@
       <w:r>
         <w:t>)</w:t>
       </w:r>
-      <w:r>
-        <w:t>(physical)</w:t>
-      </w:r>
     </w:p>
     <w:p>
       <w:r>
@@ -6138,12 +6064,6 @@
       <w:r>
         <w:t>)</w:t>
       </w:r>
-      <w:r>
-        <w:t xml:space="preserve"> </w:t>
-      </w:r>
-      <w:r>
-        <w:t>(physical)</w:t>
-      </w:r>
     </w:p>
     <w:p>
       <w:pPr>
@@ -6199,6 +6119,229 @@
         <w:rPr>
           <w:sz w:val="24"/>
         </w:rPr>
+        <w:t>EMP</w:t>
+      </w:r>
+    </w:p>
+    <w:p>
+      <w:pPr>
+        <w:rPr>
+          <w:sz w:val="24"/>
+        </w:rPr>
+      </w:pPr>
+      <w:r>
+        <w:rPr>
+          <w:sz w:val="24"/>
+        </w:rPr>
+        <w:t xml:space="preserve">Supporting: </w:t>
+      </w:r>
+      <w:r>
+        <w:rPr>
+          <w:sz w:val="24"/>
+        </w:rPr>
+        <w:t xml:space="preserve">Wasp, </w:t>
+      </w:r>
+      <w:r>
+        <w:rPr>
+          <w:sz w:val="24"/>
+        </w:rPr>
+        <w:t>Goliath</w:t>
+      </w:r>
+    </w:p>
+    <w:p>
+      <w:pPr>
+        <w:rPr>
+          <w:sz w:val="24"/>
+        </w:rPr>
+      </w:pPr>
+    </w:p>
+    <w:p>
+      <w:pPr>
+        <w:rPr>
+          <w:sz w:val="24"/>
+        </w:rPr>
+      </w:pPr>
+      <w:r>
+        <w:rPr>
+          <w:sz w:val="24"/>
+        </w:rPr>
+        <w:t>Wasp</w:t>
+      </w:r>
+    </w:p>
+    <w:p>
+      <w:pPr>
+        <w:rPr>
+          <w:sz w:val="24"/>
+        </w:rPr>
+      </w:pPr>
+      <w:r>
+        <w:rPr>
+          <w:sz w:val="24"/>
+        </w:rPr>
+        <w:t>Group: Size Changers</w:t>
+      </w:r>
+    </w:p>
+    <w:p>
+      <w:pPr>
+        <w:rPr>
+          <w:sz w:val="24"/>
+        </w:rPr>
+      </w:pPr>
+      <w:r>
+        <w:rPr>
+          <w:sz w:val="24"/>
+        </w:rPr>
+        <w:t>Stats:</w:t>
+      </w:r>
+    </w:p>
+    <w:p>
+      <w:r>
+        <w:rPr>
+          <w:sz w:val="24"/>
+        </w:rPr>
+        <w:tab/>
+      </w:r>
+      <w:r>
+        <w:t>Strength: 3</w:t>
+      </w:r>
+    </w:p>
+    <w:p>
+      <w:r>
+        <w:tab/>
+        <w:t xml:space="preserve">Dexterity: </w:t>
+      </w:r>
+      <w:r>
+        <w:t>9</w:t>
+      </w:r>
+    </w:p>
+    <w:p>
+      <w:r>
+        <w:tab/>
+        <w:t>Constitution: 4</w:t>
+      </w:r>
+    </w:p>
+    <w:p>
+      <w:pPr>
+        <w:rPr>
+          <w:sz w:val="24"/>
+        </w:rPr>
+      </w:pPr>
+      <w:r>
+        <w:rPr>
+          <w:sz w:val="24"/>
+        </w:rPr>
+        <w:t>Powers:</w:t>
+      </w:r>
+    </w:p>
+    <w:p>
+      <w:r>
+        <w:rPr>
+          <w:sz w:val="24"/>
+        </w:rPr>
+        <w:tab/>
+      </w:r>
+      <w:r>
+        <w:t>Punch: does low damage (</w:t>
+      </w:r>
+      <w:r>
+        <w:t>physical</w:t>
+      </w:r>
+      <w:r>
+        <w:t>)</w:t>
+      </w:r>
+    </w:p>
+    <w:p>
+      <w:r>
+        <w:tab/>
+        <w:t>Low cost: Small Punch: Does medium damage (</w:t>
+      </w:r>
+      <w:r>
+        <w:t>ant</w:t>
+      </w:r>
+      <w:r>
+        <w:t>)</w:t>
+      </w:r>
+    </w:p>
+    <w:p>
+      <w:r>
+        <w:tab/>
+        <w:t xml:space="preserve">Medium cost: </w:t>
+      </w:r>
+      <w:r>
+        <w:t xml:space="preserve">Evasive Flight: </w:t>
+      </w:r>
+      <w:r>
+        <w:t xml:space="preserve">acts like the user is defending for 2 turns (halving damage </w:t>
+      </w:r>
+      <w:r>
+        <w:tab/>
+      </w:r>
+      <w:r>
+        <w:tab/>
+      </w:r>
+      <w:r>
+        <w:tab/>
+        <w:t xml:space="preserve">           only) while still able to make attacks on further turns (passive)</w:t>
+      </w:r>
+    </w:p>
+    <w:p>
+      <w:r>
+        <w:tab/>
+        <w:t xml:space="preserve">High cost: </w:t>
+      </w:r>
+      <w:r>
+        <w:t>Sting</w:t>
+      </w:r>
+      <w:r>
+        <w:t xml:space="preserve">: does </w:t>
+      </w:r>
+      <w:r>
+        <w:t>high damage and stuns</w:t>
+      </w:r>
+      <w:r>
+        <w:t xml:space="preserve"> (</w:t>
+      </w:r>
+      <w:r>
+        <w:t>electrical</w:t>
+      </w:r>
+      <w:r>
+        <w:t>)</w:t>
+      </w:r>
+    </w:p>
+    <w:p>
+      <w:pPr>
+        <w:rPr>
+          <w:sz w:val="24"/>
+        </w:rPr>
+      </w:pPr>
+      <w:r>
+        <w:rPr>
+          <w:sz w:val="24"/>
+        </w:rPr>
+        <w:t xml:space="preserve">Traits: </w:t>
+      </w:r>
+      <w:r>
+        <w:rPr>
+          <w:sz w:val="24"/>
+        </w:rPr>
+        <w:t>Flight</w:t>
+      </w:r>
+    </w:p>
+    <w:p>
+      <w:pPr>
+        <w:rPr>
+          <w:sz w:val="24"/>
+        </w:rPr>
+      </w:pPr>
+      <w:r>
+        <w:rPr>
+          <w:sz w:val="24"/>
+        </w:rPr>
+        <w:t xml:space="preserve">Weaknesses: </w:t>
+      </w:r>
+      <w:r>
+        <w:rPr>
+          <w:sz w:val="24"/>
+        </w:rPr>
         <w:t>None</w:t>
       </w:r>
     </w:p>
@@ -6212,248 +6355,14 @@
         <w:rPr>
           <w:sz w:val="24"/>
         </w:rPr>
-        <w:t xml:space="preserve">Supporting: </w:t>
-      </w:r>
-      <w:r>
-        <w:rPr>
-          <w:sz w:val="24"/>
-        </w:rPr>
-        <w:t xml:space="preserve">Wasp, </w:t>
-      </w:r>
-      <w:r>
-        <w:rPr>
-          <w:sz w:val="24"/>
-        </w:rPr>
-        <w:t>Goliath</w:t>
-      </w:r>
-    </w:p>
-    <w:p>
-      <w:pPr>
-        <w:rPr>
-          <w:sz w:val="24"/>
-        </w:rPr>
-      </w:pPr>
-    </w:p>
-    <w:p>
-      <w:pPr>
-        <w:rPr>
-          <w:sz w:val="24"/>
-        </w:rPr>
-      </w:pPr>
-      <w:r>
-        <w:rPr>
-          <w:sz w:val="24"/>
-        </w:rPr>
-        <w:t>Wasp</w:t>
-      </w:r>
-    </w:p>
-    <w:p>
-      <w:pPr>
-        <w:rPr>
-          <w:sz w:val="24"/>
-        </w:rPr>
-      </w:pPr>
-      <w:r>
-        <w:rPr>
-          <w:sz w:val="24"/>
-        </w:rPr>
-        <w:t>Group: Size Changers</w:t>
-      </w:r>
-    </w:p>
-    <w:p>
-      <w:pPr>
-        <w:rPr>
-          <w:sz w:val="24"/>
-        </w:rPr>
-      </w:pPr>
-      <w:r>
-        <w:rPr>
-          <w:sz w:val="24"/>
-        </w:rPr>
-        <w:t>Stats:</w:t>
-      </w:r>
-    </w:p>
-    <w:p>
-      <w:r>
-        <w:rPr>
-          <w:sz w:val="24"/>
-        </w:rPr>
-        <w:tab/>
-      </w:r>
-      <w:r>
-        <w:t>Strength: 3</w:t>
-      </w:r>
-    </w:p>
-    <w:p>
-      <w:r>
-        <w:tab/>
-        <w:t xml:space="preserve">Dexterity: </w:t>
-      </w:r>
-      <w:r>
-        <w:t>9</w:t>
-      </w:r>
-    </w:p>
-    <w:p>
-      <w:r>
-        <w:tab/>
-        <w:t>Constitution: 4</w:t>
-      </w:r>
-    </w:p>
-    <w:p>
-      <w:pPr>
-        <w:rPr>
-          <w:sz w:val="24"/>
-        </w:rPr>
-      </w:pPr>
-      <w:r>
-        <w:rPr>
-          <w:sz w:val="24"/>
-        </w:rPr>
-        <w:t>Powers:</w:t>
-      </w:r>
-    </w:p>
-    <w:p>
-      <w:r>
-        <w:rPr>
-          <w:sz w:val="24"/>
-        </w:rPr>
-        <w:tab/>
-      </w:r>
-      <w:r>
-        <w:t>Punch: does low damage (</w:t>
-      </w:r>
-      <w:r>
-        <w:t>physical</w:t>
-      </w:r>
-      <w:r>
-        <w:t>)</w:t>
-      </w:r>
-    </w:p>
-    <w:p>
-      <w:r>
-        <w:tab/>
-        <w:t>Low cost: Small Punch: Does medium damage (</w:t>
-      </w:r>
-      <w:r>
-        <w:t>ant</w:t>
-      </w:r>
-      <w:r>
-        <w:t>)</w:t>
-      </w:r>
-      <w:r>
-        <w:t xml:space="preserve"> (physical)</w:t>
-      </w:r>
-    </w:p>
-    <w:p>
-      <w:r>
-        <w:tab/>
-        <w:t xml:space="preserve">Medium cost: </w:t>
-      </w:r>
-      <w:r>
-        <w:t xml:space="preserve">Evasive Flight: </w:t>
-      </w:r>
-      <w:r>
-        <w:t xml:space="preserve">acts like the user is defending for 2 turns (halving damage </w:t>
-      </w:r>
-      <w:r>
-        <w:tab/>
-      </w:r>
-      <w:r>
-        <w:tab/>
-      </w:r>
-      <w:r>
-        <w:tab/>
-        <w:t xml:space="preserve">           only) while still able to make attacks on further turns (passive)</w:t>
-      </w:r>
-    </w:p>
-    <w:p>
-      <w:r>
-        <w:tab/>
-        <w:t xml:space="preserve">High cost: </w:t>
-      </w:r>
-      <w:r>
-        <w:t>Sting</w:t>
-      </w:r>
-      <w:r>
-        <w:t xml:space="preserve">: does </w:t>
-      </w:r>
-      <w:r>
-        <w:t>high damage and stuns</w:t>
-      </w:r>
-      <w:r>
-        <w:t xml:space="preserve"> (</w:t>
-      </w:r>
-      <w:r>
-        <w:t>electrical</w:t>
-      </w:r>
-      <w:r>
-        <w:t>)</w:t>
-      </w:r>
-    </w:p>
-    <w:p>
-      <w:pPr>
-        <w:rPr>
-          <w:sz w:val="24"/>
-        </w:rPr>
-      </w:pPr>
-      <w:r>
-        <w:rPr>
-          <w:sz w:val="24"/>
-        </w:rPr>
-        <w:t xml:space="preserve">Traits: </w:t>
-      </w:r>
-      <w:r>
-        <w:rPr>
-          <w:sz w:val="24"/>
-        </w:rPr>
-        <w:t>Flight</w:t>
-      </w:r>
-    </w:p>
-    <w:p>
-      <w:pPr>
-        <w:rPr>
-          <w:sz w:val="24"/>
-        </w:rPr>
-      </w:pPr>
-      <w:r>
-        <w:rPr>
-          <w:sz w:val="24"/>
-        </w:rPr>
-        <w:t xml:space="preserve">Weaknesses: </w:t>
-      </w:r>
-      <w:r>
-        <w:rPr>
-          <w:sz w:val="24"/>
-        </w:rPr>
-        <w:t>None</w:t>
-      </w:r>
-    </w:p>
-    <w:p>
-      <w:pPr>
-        <w:rPr>
-          <w:sz w:val="24"/>
-        </w:rPr>
-      </w:pPr>
-      <w:r>
-        <w:rPr>
-          <w:sz w:val="24"/>
-        </w:rPr>
         <w:t xml:space="preserve">Resistances: </w:t>
       </w:r>
-      <w:proofErr w:type="spellStart"/>
-      <w:r>
-        <w:rPr>
-          <w:sz w:val="24"/>
-        </w:rPr>
-        <w:t>None</w:t>
-      </w:r>
-      <w:r>
-        <w:rPr>
-          <w:sz w:val="24"/>
-        </w:rPr>
-        <w:t>S</w:t>
-      </w:r>
-      <w:proofErr w:type="spellEnd"/>
+      <w:r>
+        <w:rPr>
+          <w:sz w:val="24"/>
+        </w:rPr>
+        <w:t>EMP</w:t>
+      </w:r>
     </w:p>
     <w:p>
       <w:pPr>
@@ -6572,14 +6481,32 @@
       <w:r>
         <w:t>: Does medium damage (ant)</w:t>
       </w:r>
+    </w:p>
+    <w:p>
+      <w:r>
+        <w:tab/>
+        <w:t xml:space="preserve">Medium cost: </w:t>
+      </w:r>
+      <w:r>
+        <w:t>The Stinger</w:t>
+      </w:r>
+      <w:r>
+        <w:t xml:space="preserve">: does </w:t>
+      </w:r>
+      <w:r>
+        <w:t>medium</w:t>
+      </w:r>
+      <w:r>
+        <w:t xml:space="preserve"> damage</w:t>
+      </w:r>
       <w:r>
         <w:t xml:space="preserve"> </w:t>
       </w:r>
       <w:r>
-        <w:t>(</w:t>
-      </w:r>
-      <w:r>
-        <w:t>physical</w:t>
+        <w:t>and stuns them (</w:t>
+      </w:r>
+      <w:r>
+        <w:t>electrical</w:t>
       </w:r>
       <w:r>
         <w:t>)</w:t>
@@ -6588,36 +6515,6 @@
     <w:p>
       <w:r>
         <w:tab/>
-        <w:t xml:space="preserve">Medium cost: </w:t>
-      </w:r>
-      <w:r>
-        <w:t>The Stinger</w:t>
-      </w:r>
-      <w:r>
-        <w:t xml:space="preserve">: does </w:t>
-      </w:r>
-      <w:r>
-        <w:t>medium</w:t>
-      </w:r>
-      <w:r>
-        <w:t xml:space="preserve"> damage</w:t>
-      </w:r>
-      <w:r>
-        <w:t xml:space="preserve"> </w:t>
-      </w:r>
-      <w:r>
-        <w:t>and stuns them (</w:t>
-      </w:r>
-      <w:r>
-        <w:t>electrical</w:t>
-      </w:r>
-      <w:r>
-        <w:t>)</w:t>
-      </w:r>
-    </w:p>
-    <w:p>
-      <w:r>
-        <w:tab/>
         <w:t>High cost:</w:t>
       </w:r>
       <w:r>
@@ -6626,18 +6523,6 @@
       <w:r>
         <w:t>: Does high damage (ant)</w:t>
       </w:r>
-      <w:r>
-        <w:t xml:space="preserve"> </w:t>
-      </w:r>
-      <w:r>
-        <w:t>(</w:t>
-      </w:r>
-      <w:r>
-        <w:t>physical</w:t>
-      </w:r>
-      <w:r>
-        <w:t>)</w:t>
-      </w:r>
     </w:p>
     <w:p>
       <w:pPr>
@@ -6675,7 +6560,13 @@
         <w:rPr>
           <w:sz w:val="24"/>
         </w:rPr>
-        <w:t>Resistances: None</w:t>
+        <w:t xml:space="preserve">Resistances: </w:t>
+      </w:r>
+      <w:r>
+        <w:rPr>
+          <w:sz w:val="24"/>
+        </w:rPr>
+        <w:t>EMP</w:t>
       </w:r>
     </w:p>
     <w:p>
@@ -7766,6 +7657,7 @@
     <w:lsdException w:name="HTML Sample" w:semiHidden="1" w:unhideWhenUsed="1"/>
     <w:lsdException w:name="HTML Typewriter" w:semiHidden="1" w:unhideWhenUsed="1"/>
     <w:lsdException w:name="HTML Variable" w:semiHidden="1" w:unhideWhenUsed="1"/>
+    <w:lsdException w:name="Normal Table" w:semiHidden="1" w:unhideWhenUsed="1"/>
     <w:lsdException w:name="annotation subject" w:semiHidden="1" w:unhideWhenUsed="1"/>
     <w:lsdException w:name="No List" w:semiHidden="1" w:unhideWhenUsed="1"/>
     <w:lsdException w:name="Outline List 1" w:semiHidden="1" w:unhideWhenUsed="1"/>
@@ -7812,8 +7704,10 @@
     <w:lsdException w:name="Table Subtle 2" w:semiHidden="1" w:unhideWhenUsed="1"/>
     <w:lsdException w:name="Table Web 1" w:semiHidden="1" w:unhideWhenUsed="1"/>
     <w:lsdException w:name="Table Web 2" w:semiHidden="1" w:unhideWhenUsed="1"/>
+    <w:lsdException w:name="Table Web 3" w:semiHidden="1" w:unhideWhenUsed="1"/>
     <w:lsdException w:name="Balloon Text" w:semiHidden="1" w:unhideWhenUsed="1"/>
     <w:lsdException w:name="Table Grid" w:uiPriority="39"/>
+    <w:lsdException w:name="Table Theme" w:semiHidden="1" w:unhideWhenUsed="1"/>
     <w:lsdException w:name="Placeholder Text" w:semiHidden="1"/>
     <w:lsdException w:name="No Spacing" w:uiPriority="1" w:qFormat="1"/>
     <w:lsdException w:name="Light Shading" w:uiPriority="60"/>

</xml_diff>